<commit_message>
Acta de reunión del 16-09 y actualización de documentos involucrados
</commit_message>
<xml_diff>
--- a/docs/02 - Athos - Carpeta de Proyecto/04 - Alcance del Proyecto.docx
+++ b/docs/02 - Athos - Carpeta de Proyecto/04 - Alcance del Proyecto.docx
@@ -4,31 +4,31 @@
   <w:body>
     <w:p>
       <w:pPr>
-        <w:pStyle w:val="Title"/>
+        <w:pStyle w:val="Ttulo"/>
         <w:jc w:val="center"/>
       </w:pPr>
     </w:p>
     <w:p>
       <w:pPr>
-        <w:pStyle w:val="Title"/>
+        <w:pStyle w:val="Ttulo"/>
         <w:jc w:val="center"/>
       </w:pPr>
     </w:p>
     <w:p>
       <w:pPr>
-        <w:pStyle w:val="Title"/>
+        <w:pStyle w:val="Ttulo"/>
         <w:jc w:val="center"/>
       </w:pPr>
     </w:p>
     <w:p>
       <w:pPr>
-        <w:pStyle w:val="Title"/>
+        <w:pStyle w:val="Ttulo"/>
         <w:jc w:val="center"/>
       </w:pPr>
     </w:p>
     <w:p>
       <w:pPr>
-        <w:pStyle w:val="Title"/>
+        <w:pStyle w:val="Ttulo"/>
         <w:jc w:val="center"/>
       </w:pPr>
       <w:r>
@@ -37,37 +37,37 @@
     </w:p>
     <w:p>
       <w:pPr>
-        <w:pStyle w:val="Title"/>
+        <w:pStyle w:val="Ttulo"/>
         <w:jc w:val="center"/>
       </w:pPr>
     </w:p>
     <w:p>
       <w:pPr>
-        <w:pStyle w:val="Title"/>
+        <w:pStyle w:val="Ttulo"/>
         <w:jc w:val="center"/>
       </w:pPr>
     </w:p>
     <w:p>
       <w:pPr>
-        <w:pStyle w:val="Title"/>
+        <w:pStyle w:val="Ttulo"/>
         <w:jc w:val="center"/>
       </w:pPr>
     </w:p>
     <w:p>
       <w:pPr>
-        <w:pStyle w:val="Title"/>
+        <w:pStyle w:val="Ttulo"/>
         <w:jc w:val="center"/>
       </w:pPr>
     </w:p>
     <w:p>
       <w:pPr>
-        <w:pStyle w:val="Title"/>
+        <w:pStyle w:val="Ttulo"/>
         <w:jc w:val="center"/>
       </w:pPr>
     </w:p>
     <w:p>
       <w:pPr>
-        <w:pStyle w:val="Title"/>
+        <w:pStyle w:val="Ttulo"/>
       </w:pPr>
     </w:p>
     <w:p>
@@ -80,7 +80,7 @@
     </w:p>
     <w:tbl>
       <w:tblPr>
-        <w:tblStyle w:val="TableGrid"/>
+        <w:tblStyle w:val="Tablaconcuadrcula"/>
         <w:tblW w:w="0" w:type="auto"/>
         <w:tblLook w:val="04A0" w:firstRow="1" w:lastRow="0" w:firstColumn="1" w:lastColumn="0" w:noHBand="0" w:noVBand="1"/>
       </w:tblPr>
@@ -319,7 +319,7 @@
     </w:p>
     <w:p>
       <w:pPr>
-        <w:pStyle w:val="Heading1"/>
+        <w:pStyle w:val="Ttulo1"/>
         <w:jc w:val="right"/>
       </w:pPr>
       <w:r>
@@ -338,7 +338,7 @@
     </w:p>
     <w:p>
       <w:pPr>
-        <w:pStyle w:val="Heading2"/>
+        <w:pStyle w:val="Ttulo2"/>
         <w:spacing w:after="240"/>
       </w:pPr>
       <w:r>
@@ -358,7 +358,7 @@
     </w:p>
     <w:p>
       <w:pPr>
-        <w:pStyle w:val="Heading1"/>
+        <w:pStyle w:val="Ttulo1"/>
         <w:jc w:val="right"/>
       </w:pPr>
       <w:r>
@@ -455,7 +455,7 @@
     </w:p>
     <w:p>
       <w:pPr>
-        <w:pStyle w:val="Heading1"/>
+        <w:pStyle w:val="Ttulo1"/>
         <w:jc w:val="right"/>
       </w:pPr>
       <w:r>
@@ -464,12 +464,12 @@
     </w:p>
     <w:p>
       <w:pPr>
-        <w:pStyle w:val="NoSpacing"/>
-      </w:pPr>
-    </w:p>
-    <w:p>
-      <w:pPr>
-        <w:pStyle w:val="NoSpacing"/>
+        <w:pStyle w:val="Sinespaciado"/>
+      </w:pPr>
+    </w:p>
+    <w:p>
+      <w:pPr>
+        <w:pStyle w:val="Sinespaciado"/>
         <w:ind w:firstLine="708"/>
         <w:jc w:val="both"/>
       </w:pPr>
@@ -479,7 +479,7 @@
     </w:p>
     <w:p>
       <w:pPr>
-        <w:pStyle w:val="NoSpacing"/>
+        <w:pStyle w:val="Sinespaciado"/>
         <w:ind w:firstLine="708"/>
         <w:jc w:val="both"/>
       </w:pPr>
@@ -487,9 +487,6 @@
         <w:t xml:space="preserve">-No se incluye posibilidad de registro ni herramientas para otro tipo de tratamientos del paciente (psicoterapia, </w:t>
       </w:r>
       <w:r>
-        <w:rPr>
-          <w:u w:val="single"/>
-        </w:rPr>
         <w:t>psicoanálisis</w:t>
       </w:r>
       <w:r>
@@ -498,7 +495,7 @@
     </w:p>
     <w:p>
       <w:pPr>
-        <w:pStyle w:val="NoSpacing"/>
+        <w:pStyle w:val="Sinespaciado"/>
         <w:ind w:firstLine="708"/>
         <w:jc w:val="both"/>
       </w:pPr>
@@ -508,7 +505,7 @@
     </w:p>
     <w:p>
       <w:pPr>
-        <w:pStyle w:val="NoSpacing"/>
+        <w:pStyle w:val="Sinespaciado"/>
         <w:ind w:firstLine="708"/>
         <w:jc w:val="both"/>
         <w:rPr>
@@ -527,7 +524,7 @@
     </w:p>
     <w:p>
       <w:pPr>
-        <w:pStyle w:val="Heading1"/>
+        <w:pStyle w:val="Ttulo1"/>
         <w:jc w:val="right"/>
       </w:pPr>
       <w:r>
@@ -550,7 +547,7 @@
     </w:p>
     <w:p>
       <w:pPr>
-        <w:pStyle w:val="ListParagraph"/>
+        <w:pStyle w:val="Prrafodelista"/>
         <w:numPr>
           <w:ilvl w:val="0"/>
           <w:numId w:val="3"/>
@@ -593,7 +590,7 @@
     </w:p>
     <w:p>
       <w:pPr>
-        <w:pStyle w:val="ListParagraph"/>
+        <w:pStyle w:val="Prrafodelista"/>
         <w:numPr>
           <w:ilvl w:val="0"/>
           <w:numId w:val="4"/>
@@ -606,12 +603,12 @@
         <w:t xml:space="preserve">l registro de </w:t>
       </w:r>
       <w:r>
-        <w:t>nuevos usuarios a través de un formulario donde deben completar sus datos, elegir el tipo de paquete a contratar y el medio de pago.</w:t>
-      </w:r>
-    </w:p>
-    <w:p>
-      <w:pPr>
-        <w:pStyle w:val="ListParagraph"/>
+        <w:t>nuevos usuarios a través de un formulario donde deben completar sus datos.</w:t>
+      </w:r>
+    </w:p>
+    <w:p>
+      <w:pPr>
+        <w:pStyle w:val="Prrafodelista"/>
         <w:numPr>
           <w:ilvl w:val="0"/>
           <w:numId w:val="4"/>
@@ -623,7 +620,7 @@
     </w:p>
     <w:p>
       <w:pPr>
-        <w:pStyle w:val="ListParagraph"/>
+        <w:pStyle w:val="Prrafodelista"/>
         <w:numPr>
           <w:ilvl w:val="0"/>
           <w:numId w:val="4"/>
@@ -635,7 +632,7 @@
     </w:p>
     <w:p>
       <w:pPr>
-        <w:pStyle w:val="ListParagraph"/>
+        <w:pStyle w:val="Prrafodelista"/>
         <w:numPr>
           <w:ilvl w:val="0"/>
           <w:numId w:val="3"/>
@@ -663,37 +660,19 @@
     </w:p>
     <w:p>
       <w:pPr>
-        <w:pStyle w:val="ListParagraph"/>
+        <w:pStyle w:val="Prrafodelista"/>
         <w:numPr>
           <w:ilvl w:val="0"/>
           <w:numId w:val="4"/>
         </w:numPr>
       </w:pPr>
       <w:r>
-        <w:t>R</w:t>
-      </w:r>
-      <w:r>
-        <w:t>egistro de paciente</w:t>
-      </w:r>
-      <w:r>
-        <w:t>. E</w:t>
-      </w:r>
-      <w:r>
-        <w:t>l test inicia con el ingreso de los datos personales</w:t>
-      </w:r>
-      <w:r>
-        <w:t xml:space="preserve"> </w:t>
-      </w:r>
-      <w:r>
-        <w:t>por parte del paciente</w:t>
-      </w:r>
-      <w:r>
-        <w:t xml:space="preserve"> y estos se guardan para que el psicólogo (y solo él, cumpliendo con el secreto profesional) pueda acceder a ellos en el futuro.</w:t>
-      </w:r>
-    </w:p>
-    <w:p>
-      <w:pPr>
-        <w:pStyle w:val="ListParagraph"/>
+        <w:t>Registro de paciente. El test inicia con el ingreso de los datos personales por parte del paciente y estos se guardan para que el psicólogo (y solo él, cumpliendo con el secreto profesional) pueda acceder a ellos en el futuro.</w:t>
+      </w:r>
+    </w:p>
+    <w:p>
+      <w:pPr>
+        <w:pStyle w:val="Prrafodelista"/>
         <w:numPr>
           <w:ilvl w:val="0"/>
           <w:numId w:val="4"/>
@@ -708,12 +687,10 @@
       <w:r>
         <w:t xml:space="preserve"> mostrando una pregunta a la vez.</w:t>
       </w:r>
-      <w:bookmarkStart w:id="0" w:name="_GoBack"/>
-      <w:bookmarkEnd w:id="0"/>
-    </w:p>
-    <w:p>
-      <w:pPr>
-        <w:pStyle w:val="ListParagraph"/>
+    </w:p>
+    <w:p>
+      <w:pPr>
+        <w:pStyle w:val="Prrafodelista"/>
         <w:numPr>
           <w:ilvl w:val="0"/>
           <w:numId w:val="4"/>
@@ -731,13 +708,24 @@
       <w:r>
         <w:t xml:space="preserve">resultados </w:t>
       </w:r>
-      <w:r>
-        <w:t>del test tomado, comparando las respuestas según los criterios propios del test y presentando al profesional los indicadores ya resueltos.</w:t>
-      </w:r>
-    </w:p>
-    <w:p>
-      <w:pPr>
-        <w:pStyle w:val="ListParagraph"/>
+      <w:proofErr w:type="gramStart"/>
+      <w:r>
+        <w:t>del test</w:t>
+      </w:r>
+      <w:proofErr w:type="gramEnd"/>
+      <w:r>
+        <w:t xml:space="preserve"> tomado, comparando las respuestas según los criterios propios del test y presentando al profesional los indicadores ya </w:t>
+      </w:r>
+      <w:r>
+        <w:t>resueltos</w:t>
+      </w:r>
+      <w:r>
+        <w:t>.</w:t>
+      </w:r>
+    </w:p>
+    <w:p>
+      <w:pPr>
+        <w:pStyle w:val="Prrafodelista"/>
         <w:numPr>
           <w:ilvl w:val="0"/>
           <w:numId w:val="3"/>
@@ -776,29 +764,31 @@
     </w:p>
     <w:p>
       <w:pPr>
-        <w:pStyle w:val="ListParagraph"/>
+        <w:pStyle w:val="Prrafodelista"/>
         <w:numPr>
           <w:ilvl w:val="0"/>
           <w:numId w:val="4"/>
         </w:numPr>
       </w:pPr>
       <w:r>
-        <w:t xml:space="preserve">Recolección de los resultados de los test tomados por todos los psicólogos a todos sus pacientes de manera anónima </w:t>
-      </w:r>
-      <w:r>
-        <w:t>para generación de reportes estilo Baremos.</w:t>
-      </w:r>
-    </w:p>
-    <w:p>
-      <w:pPr>
-        <w:pStyle w:val="ListParagraph"/>
+        <w:t>Recolección de los resultados de los test tomados por todos los psicólogos a todos sus pacientes de manera anónima para generación de reportes estilo Baremos.</w:t>
+      </w:r>
+    </w:p>
+    <w:p>
+      <w:pPr>
+        <w:pStyle w:val="Prrafodelista"/>
         <w:numPr>
           <w:ilvl w:val="0"/>
           <w:numId w:val="4"/>
         </w:numPr>
       </w:pPr>
       <w:r>
-        <w:t>Disociación de datos. Para cumplir con la ley de protección de datos personales, los resultados recolectados serán previamente desligados de toda información que permita identificar tanto al profesional como al paciente. Solo se hará uso de los datos relevantes para la creación de reportes.</w:t>
+        <w:t xml:space="preserve">Disociación de datos. Para cumplir con la ley de protección de datos personales, los resultados recolectados serán previamente desligados de toda información que permita identificar tanto al profesional como al paciente. Solo se hará uso de los </w:t>
+      </w:r>
+      <w:bookmarkStart w:id="0" w:name="_GoBack"/>
+      <w:bookmarkEnd w:id="0"/>
+      <w:r>
+        <w:t>datos relevantes para la creación de reportes.</w:t>
       </w:r>
     </w:p>
     <w:sectPr>
@@ -842,7 +832,7 @@
 <w:ftr xmlns:wpc="http://schemas.microsoft.com/office/word/2010/wordprocessingCanvas" xmlns:cx="http://schemas.microsoft.com/office/drawing/2014/chartex" xmlns:cx1="http://schemas.microsoft.com/office/drawing/2015/9/8/chartex" xmlns:cx2="http://schemas.microsoft.com/office/drawing/2015/10/21/chartex" xmlns:cx3="http://schemas.microsoft.com/office/drawing/2016/5/9/chartex" xmlns:cx4="http://schemas.microsoft.com/office/drawing/2016/5/10/chartex" xmlns:cx5="http://schemas.microsoft.com/office/drawing/2016/5/11/chartex" xmlns:cx6="http://schemas.microsoft.com/office/drawing/2016/5/12/chartex" xmlns:cx7="http://schemas.microsoft.com/office/drawing/2016/5/13/chartex" xmlns:cx8="http://schemas.microsoft.com/office/drawing/2016/5/14/chartex" xmlns:mc="http://schemas.openxmlformats.org/markup-compatibility/2006" xmlns:aink="http://schemas.microsoft.com/office/drawing/2016/ink" xmlns:am3d="http://schemas.microsoft.com/office/drawing/2017/model3d" xmlns:o="urn:schemas-microsoft-com:office:office" xmlns:r="http://schemas.openxmlformats.org/officeDocument/2006/relationships" xmlns:m="http://schemas.openxmlformats.org/officeDocument/2006/math" xmlns:v="urn:schemas-microsoft-com:vml" xmlns:wp14="http://schemas.microsoft.com/office/word/2010/wordprocessingDrawing" xmlns:wp="http://schemas.openxmlformats.org/drawingml/2006/wordprocessingDrawing" xmlns:w10="urn:schemas-microsoft-com:office:word" xmlns:w="http://schemas.openxmlformats.org/wordprocessingml/2006/main" xmlns:w14="http://schemas.microsoft.com/office/word/2010/wordml" xmlns:w15="http://schemas.microsoft.com/office/word/2012/wordml" xmlns:w16cid="http://schemas.microsoft.com/office/word/2016/wordml/cid" xmlns:w16se="http://schemas.microsoft.com/office/word/2015/wordml/symex" xmlns:wpg="http://schemas.microsoft.com/office/word/2010/wordprocessingGroup" xmlns:wpi="http://schemas.microsoft.com/office/word/2010/wordprocessingInk" xmlns:wne="http://schemas.microsoft.com/office/word/2006/wordml" xmlns:wps="http://schemas.microsoft.com/office/word/2010/wordprocessingShape" mc:Ignorable="w14 w15 w16se w16cid wp14">
   <w:p>
     <w:pPr>
-      <w:pStyle w:val="Footer"/>
+      <w:pStyle w:val="Piedepgina"/>
     </w:pPr>
     <w:r>
       <w:rPr>
@@ -931,7 +921,7 @@
 <w:hdr xmlns:wpc="http://schemas.microsoft.com/office/word/2010/wordprocessingCanvas" xmlns:cx="http://schemas.microsoft.com/office/drawing/2014/chartex" xmlns:cx1="http://schemas.microsoft.com/office/drawing/2015/9/8/chartex" xmlns:cx2="http://schemas.microsoft.com/office/drawing/2015/10/21/chartex" xmlns:cx3="http://schemas.microsoft.com/office/drawing/2016/5/9/chartex" xmlns:cx4="http://schemas.microsoft.com/office/drawing/2016/5/10/chartex" xmlns:cx5="http://schemas.microsoft.com/office/drawing/2016/5/11/chartex" xmlns:cx6="http://schemas.microsoft.com/office/drawing/2016/5/12/chartex" xmlns:cx7="http://schemas.microsoft.com/office/drawing/2016/5/13/chartex" xmlns:cx8="http://schemas.microsoft.com/office/drawing/2016/5/14/chartex" xmlns:mc="http://schemas.openxmlformats.org/markup-compatibility/2006" xmlns:aink="http://schemas.microsoft.com/office/drawing/2016/ink" xmlns:am3d="http://schemas.microsoft.com/office/drawing/2017/model3d" xmlns:o="urn:schemas-microsoft-com:office:office" xmlns:r="http://schemas.openxmlformats.org/officeDocument/2006/relationships" xmlns:m="http://schemas.openxmlformats.org/officeDocument/2006/math" xmlns:v="urn:schemas-microsoft-com:vml" xmlns:wp14="http://schemas.microsoft.com/office/word/2010/wordprocessingDrawing" xmlns:wp="http://schemas.openxmlformats.org/drawingml/2006/wordprocessingDrawing" xmlns:w10="urn:schemas-microsoft-com:office:word" xmlns:w="http://schemas.openxmlformats.org/wordprocessingml/2006/main" xmlns:w14="http://schemas.microsoft.com/office/word/2010/wordml" xmlns:w15="http://schemas.microsoft.com/office/word/2012/wordml" xmlns:w16cid="http://schemas.microsoft.com/office/word/2016/wordml/cid" xmlns:w16se="http://schemas.microsoft.com/office/word/2015/wordml/symex" xmlns:wpg="http://schemas.microsoft.com/office/word/2010/wordprocessingGroup" xmlns:wpi="http://schemas.microsoft.com/office/word/2010/wordprocessingInk" xmlns:wne="http://schemas.microsoft.com/office/word/2006/wordml" xmlns:wps="http://schemas.microsoft.com/office/word/2010/wordprocessingShape" mc:Ignorable="w14 w15 w16se w16cid wp14">
   <w:p>
     <w:pPr>
-      <w:pStyle w:val="Header"/>
+      <w:pStyle w:val="Encabezado"/>
       <w:rPr>
         <w:noProof/>
       </w:rPr>
@@ -999,7 +989,7 @@
   </w:p>
   <w:p>
     <w:pPr>
-      <w:pStyle w:val="Header"/>
+      <w:pStyle w:val="Encabezado"/>
     </w:pPr>
   </w:p>
 </w:hdr>
@@ -1028,7 +1018,7 @@
         <v:path o:extrusionok="f" gradientshapeok="t" o:connecttype="rect"/>
         <o:lock v:ext="edit" aspectratio="t"/>
       </v:shapetype>
-      <v:shape id="_x0000_i1036" type="#_x0000_t75" style="width:11.2pt;height:11.2pt" o:bullet="t">
+      <v:shape id="_x0000_i1036" type="#_x0000_t75" style="width:11.3pt;height:11.3pt" o:bullet="t">
         <v:imagedata r:id="rId1" o:title="mso95DC"/>
       </v:shape>
     </w:pict>
@@ -1878,11 +1868,11 @@
     <w:qFormat/>
     <w:rsid w:val="00BF1363"/>
   </w:style>
-  <w:style w:type="paragraph" w:styleId="Heading1">
+  <w:style w:type="paragraph" w:styleId="Ttulo1">
     <w:name w:val="heading 1"/>
     <w:basedOn w:val="Normal"/>
     <w:next w:val="Normal"/>
-    <w:link w:val="Heading1Char"/>
+    <w:link w:val="Ttulo1Car"/>
     <w:uiPriority w:val="9"/>
     <w:qFormat/>
     <w:rsid w:val="00BF1363"/>
@@ -1902,11 +1892,11 @@
       <w:szCs w:val="36"/>
     </w:rPr>
   </w:style>
-  <w:style w:type="paragraph" w:styleId="Heading2">
+  <w:style w:type="paragraph" w:styleId="Ttulo2">
     <w:name w:val="heading 2"/>
     <w:basedOn w:val="Normal"/>
     <w:next w:val="Normal"/>
-    <w:link w:val="Heading2Char"/>
+    <w:link w:val="Ttulo2Car"/>
     <w:uiPriority w:val="9"/>
     <w:unhideWhenUsed/>
     <w:qFormat/>
@@ -1924,11 +1914,11 @@
       <w:szCs w:val="28"/>
     </w:rPr>
   </w:style>
-  <w:style w:type="paragraph" w:styleId="Heading3">
+  <w:style w:type="paragraph" w:styleId="Ttulo3">
     <w:name w:val="heading 3"/>
     <w:basedOn w:val="Normal"/>
     <w:next w:val="Normal"/>
-    <w:link w:val="Heading3Char"/>
+    <w:link w:val="Ttulo3Car"/>
     <w:uiPriority w:val="9"/>
     <w:unhideWhenUsed/>
     <w:qFormat/>
@@ -1946,11 +1936,11 @@
       <w:szCs w:val="26"/>
     </w:rPr>
   </w:style>
-  <w:style w:type="paragraph" w:styleId="Heading4">
+  <w:style w:type="paragraph" w:styleId="Ttulo4">
     <w:name w:val="heading 4"/>
     <w:basedOn w:val="Normal"/>
     <w:next w:val="Normal"/>
-    <w:link w:val="Heading4Char"/>
+    <w:link w:val="Ttulo4Car"/>
     <w:uiPriority w:val="9"/>
     <w:semiHidden/>
     <w:unhideWhenUsed/>
@@ -1968,11 +1958,11 @@
       <w:szCs w:val="24"/>
     </w:rPr>
   </w:style>
-  <w:style w:type="paragraph" w:styleId="Heading5">
+  <w:style w:type="paragraph" w:styleId="Ttulo5">
     <w:name w:val="heading 5"/>
     <w:basedOn w:val="Normal"/>
     <w:next w:val="Normal"/>
-    <w:link w:val="Heading5Char"/>
+    <w:link w:val="Ttulo5Car"/>
     <w:uiPriority w:val="9"/>
     <w:semiHidden/>
     <w:unhideWhenUsed/>
@@ -1992,11 +1982,11 @@
       <w:szCs w:val="22"/>
     </w:rPr>
   </w:style>
-  <w:style w:type="paragraph" w:styleId="Heading6">
+  <w:style w:type="paragraph" w:styleId="Ttulo6">
     <w:name w:val="heading 6"/>
     <w:basedOn w:val="Normal"/>
     <w:next w:val="Normal"/>
-    <w:link w:val="Heading6Char"/>
+    <w:link w:val="Ttulo6Car"/>
     <w:uiPriority w:val="9"/>
     <w:semiHidden/>
     <w:unhideWhenUsed/>
@@ -2013,11 +2003,11 @@
       <w:color w:val="595959" w:themeColor="text1" w:themeTint="A6"/>
     </w:rPr>
   </w:style>
-  <w:style w:type="paragraph" w:styleId="Heading7">
+  <w:style w:type="paragraph" w:styleId="Ttulo7">
     <w:name w:val="heading 7"/>
     <w:basedOn w:val="Normal"/>
     <w:next w:val="Normal"/>
-    <w:link w:val="Heading7Char"/>
+    <w:link w:val="Ttulo7Car"/>
     <w:uiPriority w:val="9"/>
     <w:semiHidden/>
     <w:unhideWhenUsed/>
@@ -2036,11 +2026,11 @@
       <w:color w:val="595959" w:themeColor="text1" w:themeTint="A6"/>
     </w:rPr>
   </w:style>
-  <w:style w:type="paragraph" w:styleId="Heading8">
+  <w:style w:type="paragraph" w:styleId="Ttulo8">
     <w:name w:val="heading 8"/>
     <w:basedOn w:val="Normal"/>
     <w:next w:val="Normal"/>
-    <w:link w:val="Heading8Char"/>
+    <w:link w:val="Ttulo8Car"/>
     <w:uiPriority w:val="9"/>
     <w:semiHidden/>
     <w:unhideWhenUsed/>
@@ -2058,11 +2048,11 @@
       <w:color w:val="595959" w:themeColor="text1" w:themeTint="A6"/>
     </w:rPr>
   </w:style>
-  <w:style w:type="paragraph" w:styleId="Heading9">
+  <w:style w:type="paragraph" w:styleId="Ttulo9">
     <w:name w:val="heading 9"/>
     <w:basedOn w:val="Normal"/>
     <w:next w:val="Normal"/>
-    <w:link w:val="Heading9Char"/>
+    <w:link w:val="Ttulo9Car"/>
     <w:uiPriority w:val="9"/>
     <w:semiHidden/>
     <w:unhideWhenUsed/>
@@ -2082,13 +2072,13 @@
       <w:color w:val="595959" w:themeColor="text1" w:themeTint="A6"/>
     </w:rPr>
   </w:style>
-  <w:style w:type="character" w:default="1" w:styleId="DefaultParagraphFont">
+  <w:style w:type="character" w:default="1" w:styleId="Fuentedeprrafopredeter">
     <w:name w:val="Default Paragraph Font"/>
     <w:uiPriority w:val="1"/>
     <w:semiHidden/>
     <w:unhideWhenUsed/>
   </w:style>
-  <w:style w:type="table" w:default="1" w:styleId="TableNormal">
+  <w:style w:type="table" w:default="1" w:styleId="Tablanormal">
     <w:name w:val="Normal Table"/>
     <w:uiPriority w:val="99"/>
     <w:semiHidden/>
@@ -2103,16 +2093,16 @@
       </w:tblCellMar>
     </w:tblPr>
   </w:style>
-  <w:style w:type="numbering" w:default="1" w:styleId="NoList">
+  <w:style w:type="numbering" w:default="1" w:styleId="Sinlista">
     <w:name w:val="No List"/>
     <w:uiPriority w:val="99"/>
     <w:semiHidden/>
     <w:unhideWhenUsed/>
   </w:style>
-  <w:style w:type="paragraph" w:styleId="Header">
+  <w:style w:type="paragraph" w:styleId="Encabezado">
     <w:name w:val="header"/>
     <w:basedOn w:val="Normal"/>
-    <w:link w:val="HeaderChar"/>
+    <w:link w:val="EncabezadoCar"/>
     <w:uiPriority w:val="99"/>
     <w:unhideWhenUsed/>
     <w:rsid w:val="00BF1363"/>
@@ -2124,17 +2114,17 @@
       <w:spacing w:after="0" w:line="240" w:lineRule="auto"/>
     </w:pPr>
   </w:style>
-  <w:style w:type="character" w:customStyle="1" w:styleId="HeaderChar">
-    <w:name w:val="Header Char"/>
-    <w:basedOn w:val="DefaultParagraphFont"/>
-    <w:link w:val="Header"/>
+  <w:style w:type="character" w:customStyle="1" w:styleId="EncabezadoCar">
+    <w:name w:val="Encabezado Car"/>
+    <w:basedOn w:val="Fuentedeprrafopredeter"/>
+    <w:link w:val="Encabezado"/>
     <w:uiPriority w:val="99"/>
     <w:rsid w:val="00BF1363"/>
   </w:style>
-  <w:style w:type="paragraph" w:styleId="Footer">
+  <w:style w:type="paragraph" w:styleId="Piedepgina">
     <w:name w:val="footer"/>
     <w:basedOn w:val="Normal"/>
-    <w:link w:val="FooterChar"/>
+    <w:link w:val="PiedepginaCar"/>
     <w:uiPriority w:val="99"/>
     <w:unhideWhenUsed/>
     <w:rsid w:val="00BF1363"/>
@@ -2146,17 +2136,17 @@
       <w:spacing w:after="0" w:line="240" w:lineRule="auto"/>
     </w:pPr>
   </w:style>
-  <w:style w:type="character" w:customStyle="1" w:styleId="FooterChar">
-    <w:name w:val="Footer Char"/>
-    <w:basedOn w:val="DefaultParagraphFont"/>
-    <w:link w:val="Footer"/>
+  <w:style w:type="character" w:customStyle="1" w:styleId="PiedepginaCar">
+    <w:name w:val="Pie de página Car"/>
+    <w:basedOn w:val="Fuentedeprrafopredeter"/>
+    <w:link w:val="Piedepgina"/>
     <w:uiPriority w:val="99"/>
     <w:rsid w:val="00BF1363"/>
   </w:style>
-  <w:style w:type="character" w:customStyle="1" w:styleId="Heading1Char">
-    <w:name w:val="Heading 1 Char"/>
-    <w:basedOn w:val="DefaultParagraphFont"/>
-    <w:link w:val="Heading1"/>
+  <w:style w:type="character" w:customStyle="1" w:styleId="Ttulo1Car">
+    <w:name w:val="Título 1 Car"/>
+    <w:basedOn w:val="Fuentedeprrafopredeter"/>
+    <w:link w:val="Ttulo1"/>
     <w:uiPriority w:val="9"/>
     <w:rsid w:val="00BF1363"/>
     <w:rPr>
@@ -2166,10 +2156,10 @@
       <w:szCs w:val="36"/>
     </w:rPr>
   </w:style>
-  <w:style w:type="character" w:customStyle="1" w:styleId="Heading2Char">
-    <w:name w:val="Heading 2 Char"/>
-    <w:basedOn w:val="DefaultParagraphFont"/>
-    <w:link w:val="Heading2"/>
+  <w:style w:type="character" w:customStyle="1" w:styleId="Ttulo2Car">
+    <w:name w:val="Título 2 Car"/>
+    <w:basedOn w:val="Fuentedeprrafopredeter"/>
+    <w:link w:val="Ttulo2"/>
     <w:uiPriority w:val="9"/>
     <w:rsid w:val="00BF1363"/>
     <w:rPr>
@@ -2179,10 +2169,10 @@
       <w:szCs w:val="28"/>
     </w:rPr>
   </w:style>
-  <w:style w:type="character" w:customStyle="1" w:styleId="Heading3Char">
-    <w:name w:val="Heading 3 Char"/>
-    <w:basedOn w:val="DefaultParagraphFont"/>
-    <w:link w:val="Heading3"/>
+  <w:style w:type="character" w:customStyle="1" w:styleId="Ttulo3Car">
+    <w:name w:val="Título 3 Car"/>
+    <w:basedOn w:val="Fuentedeprrafopredeter"/>
+    <w:link w:val="Ttulo3"/>
     <w:uiPriority w:val="9"/>
     <w:rsid w:val="00BF1363"/>
     <w:rPr>
@@ -2192,10 +2182,10 @@
       <w:szCs w:val="26"/>
     </w:rPr>
   </w:style>
-  <w:style w:type="character" w:customStyle="1" w:styleId="Heading4Char">
-    <w:name w:val="Heading 4 Char"/>
-    <w:basedOn w:val="DefaultParagraphFont"/>
-    <w:link w:val="Heading4"/>
+  <w:style w:type="character" w:customStyle="1" w:styleId="Ttulo4Car">
+    <w:name w:val="Título 4 Car"/>
+    <w:basedOn w:val="Fuentedeprrafopredeter"/>
+    <w:link w:val="Ttulo4"/>
     <w:uiPriority w:val="9"/>
     <w:semiHidden/>
     <w:rsid w:val="00BF1363"/>
@@ -2205,10 +2195,10 @@
       <w:szCs w:val="24"/>
     </w:rPr>
   </w:style>
-  <w:style w:type="character" w:customStyle="1" w:styleId="Heading5Char">
-    <w:name w:val="Heading 5 Char"/>
-    <w:basedOn w:val="DefaultParagraphFont"/>
-    <w:link w:val="Heading5"/>
+  <w:style w:type="character" w:customStyle="1" w:styleId="Ttulo5Car">
+    <w:name w:val="Título 5 Car"/>
+    <w:basedOn w:val="Fuentedeprrafopredeter"/>
+    <w:link w:val="Ttulo5"/>
     <w:uiPriority w:val="9"/>
     <w:semiHidden/>
     <w:rsid w:val="00BF1363"/>
@@ -2220,10 +2210,10 @@
       <w:szCs w:val="22"/>
     </w:rPr>
   </w:style>
-  <w:style w:type="character" w:customStyle="1" w:styleId="Heading6Char">
-    <w:name w:val="Heading 6 Char"/>
-    <w:basedOn w:val="DefaultParagraphFont"/>
-    <w:link w:val="Heading6"/>
+  <w:style w:type="character" w:customStyle="1" w:styleId="Ttulo6Car">
+    <w:name w:val="Título 6 Car"/>
+    <w:basedOn w:val="Fuentedeprrafopredeter"/>
+    <w:link w:val="Ttulo6"/>
     <w:uiPriority w:val="9"/>
     <w:semiHidden/>
     <w:rsid w:val="00BF1363"/>
@@ -2232,10 +2222,10 @@
       <w:color w:val="595959" w:themeColor="text1" w:themeTint="A6"/>
     </w:rPr>
   </w:style>
-  <w:style w:type="character" w:customStyle="1" w:styleId="Heading7Char">
-    <w:name w:val="Heading 7 Char"/>
-    <w:basedOn w:val="DefaultParagraphFont"/>
-    <w:link w:val="Heading7"/>
+  <w:style w:type="character" w:customStyle="1" w:styleId="Ttulo7Car">
+    <w:name w:val="Título 7 Car"/>
+    <w:basedOn w:val="Fuentedeprrafopredeter"/>
+    <w:link w:val="Ttulo7"/>
     <w:uiPriority w:val="9"/>
     <w:semiHidden/>
     <w:rsid w:val="00BF1363"/>
@@ -2246,10 +2236,10 @@
       <w:color w:val="595959" w:themeColor="text1" w:themeTint="A6"/>
     </w:rPr>
   </w:style>
-  <w:style w:type="character" w:customStyle="1" w:styleId="Heading8Char">
-    <w:name w:val="Heading 8 Char"/>
-    <w:basedOn w:val="DefaultParagraphFont"/>
-    <w:link w:val="Heading8"/>
+  <w:style w:type="character" w:customStyle="1" w:styleId="Ttulo8Car">
+    <w:name w:val="Título 8 Car"/>
+    <w:basedOn w:val="Fuentedeprrafopredeter"/>
+    <w:link w:val="Ttulo8"/>
     <w:uiPriority w:val="9"/>
     <w:semiHidden/>
     <w:rsid w:val="00BF1363"/>
@@ -2259,10 +2249,10 @@
       <w:color w:val="595959" w:themeColor="text1" w:themeTint="A6"/>
     </w:rPr>
   </w:style>
-  <w:style w:type="character" w:customStyle="1" w:styleId="Heading9Char">
-    <w:name w:val="Heading 9 Char"/>
-    <w:basedOn w:val="DefaultParagraphFont"/>
-    <w:link w:val="Heading9"/>
+  <w:style w:type="character" w:customStyle="1" w:styleId="Ttulo9Car">
+    <w:name w:val="Título 9 Car"/>
+    <w:basedOn w:val="Fuentedeprrafopredeter"/>
+    <w:link w:val="Ttulo9"/>
     <w:uiPriority w:val="9"/>
     <w:semiHidden/>
     <w:rsid w:val="00BF1363"/>
@@ -2274,7 +2264,7 @@
       <w:color w:val="595959" w:themeColor="text1" w:themeTint="A6"/>
     </w:rPr>
   </w:style>
-  <w:style w:type="paragraph" w:styleId="Caption">
+  <w:style w:type="paragraph" w:styleId="Descripcin">
     <w:name w:val="caption"/>
     <w:basedOn w:val="Normal"/>
     <w:next w:val="Normal"/>
@@ -2294,11 +2284,11 @@
       <w:szCs w:val="20"/>
     </w:rPr>
   </w:style>
-  <w:style w:type="paragraph" w:styleId="Title">
+  <w:style w:type="paragraph" w:styleId="Ttulo">
     <w:name w:val="Title"/>
     <w:basedOn w:val="Normal"/>
     <w:next w:val="Normal"/>
-    <w:link w:val="TitleChar"/>
+    <w:link w:val="TtuloCar"/>
     <w:uiPriority w:val="10"/>
     <w:qFormat/>
     <w:rsid w:val="00BF1363"/>
@@ -2314,10 +2304,10 @@
       <w:szCs w:val="80"/>
     </w:rPr>
   </w:style>
-  <w:style w:type="character" w:customStyle="1" w:styleId="TitleChar">
-    <w:name w:val="Title Char"/>
-    <w:basedOn w:val="DefaultParagraphFont"/>
-    <w:link w:val="Title"/>
+  <w:style w:type="character" w:customStyle="1" w:styleId="TtuloCar">
+    <w:name w:val="Título Car"/>
+    <w:basedOn w:val="Fuentedeprrafopredeter"/>
+    <w:link w:val="Ttulo"/>
     <w:uiPriority w:val="10"/>
     <w:rsid w:val="00BF1363"/>
     <w:rPr>
@@ -2328,11 +2318,11 @@
       <w:szCs w:val="80"/>
     </w:rPr>
   </w:style>
-  <w:style w:type="paragraph" w:styleId="Subtitle">
+  <w:style w:type="paragraph" w:styleId="Subttulo">
     <w:name w:val="Subtitle"/>
     <w:basedOn w:val="Normal"/>
     <w:next w:val="Normal"/>
-    <w:link w:val="SubtitleChar"/>
+    <w:link w:val="SubttuloCar"/>
     <w:uiPriority w:val="11"/>
     <w:qFormat/>
     <w:rsid w:val="00BF1363"/>
@@ -2349,10 +2339,10 @@
       <w:szCs w:val="30"/>
     </w:rPr>
   </w:style>
-  <w:style w:type="character" w:customStyle="1" w:styleId="SubtitleChar">
-    <w:name w:val="Subtitle Char"/>
-    <w:basedOn w:val="DefaultParagraphFont"/>
-    <w:link w:val="Subtitle"/>
+  <w:style w:type="character" w:customStyle="1" w:styleId="SubttuloCar">
+    <w:name w:val="Subtítulo Car"/>
+    <w:basedOn w:val="Fuentedeprrafopredeter"/>
+    <w:link w:val="Subttulo"/>
     <w:uiPriority w:val="11"/>
     <w:rsid w:val="00BF1363"/>
     <w:rPr>
@@ -2362,9 +2352,9 @@
       <w:szCs w:val="30"/>
     </w:rPr>
   </w:style>
-  <w:style w:type="character" w:styleId="Strong">
+  <w:style w:type="character" w:styleId="Textoennegrita">
     <w:name w:val="Strong"/>
-    <w:basedOn w:val="DefaultParagraphFont"/>
+    <w:basedOn w:val="Fuentedeprrafopredeter"/>
     <w:uiPriority w:val="22"/>
     <w:qFormat/>
     <w:rsid w:val="00BF1363"/>
@@ -2373,9 +2363,9 @@
       <w:bCs/>
     </w:rPr>
   </w:style>
-  <w:style w:type="character" w:styleId="Emphasis">
+  <w:style w:type="character" w:styleId="nfasis">
     <w:name w:val="Emphasis"/>
-    <w:basedOn w:val="DefaultParagraphFont"/>
+    <w:basedOn w:val="Fuentedeprrafopredeter"/>
     <w:uiPriority w:val="20"/>
     <w:qFormat/>
     <w:rsid w:val="00BF1363"/>
@@ -2384,7 +2374,7 @@
       <w:iCs/>
     </w:rPr>
   </w:style>
-  <w:style w:type="paragraph" w:styleId="NoSpacing">
+  <w:style w:type="paragraph" w:styleId="Sinespaciado">
     <w:name w:val="No Spacing"/>
     <w:uiPriority w:val="1"/>
     <w:qFormat/>
@@ -2393,11 +2383,11 @@
       <w:spacing w:after="0" w:line="240" w:lineRule="auto"/>
     </w:pPr>
   </w:style>
-  <w:style w:type="paragraph" w:styleId="Quote">
+  <w:style w:type="paragraph" w:styleId="Cita">
     <w:name w:val="Quote"/>
     <w:basedOn w:val="Normal"/>
     <w:next w:val="Normal"/>
-    <w:link w:val="QuoteChar"/>
+    <w:link w:val="CitaCar"/>
     <w:uiPriority w:val="29"/>
     <w:qFormat/>
     <w:rsid w:val="00BF1363"/>
@@ -2411,10 +2401,10 @@
       <w:iCs/>
     </w:rPr>
   </w:style>
-  <w:style w:type="character" w:customStyle="1" w:styleId="QuoteChar">
-    <w:name w:val="Quote Char"/>
-    <w:basedOn w:val="DefaultParagraphFont"/>
-    <w:link w:val="Quote"/>
+  <w:style w:type="character" w:customStyle="1" w:styleId="CitaCar">
+    <w:name w:val="Cita Car"/>
+    <w:basedOn w:val="Fuentedeprrafopredeter"/>
+    <w:link w:val="Cita"/>
     <w:uiPriority w:val="29"/>
     <w:rsid w:val="00BF1363"/>
     <w:rPr>
@@ -2422,11 +2412,11 @@
       <w:iCs/>
     </w:rPr>
   </w:style>
-  <w:style w:type="paragraph" w:styleId="IntenseQuote">
+  <w:style w:type="paragraph" w:styleId="Citadestacada">
     <w:name w:val="Intense Quote"/>
     <w:basedOn w:val="Normal"/>
     <w:next w:val="Normal"/>
-    <w:link w:val="IntenseQuoteChar"/>
+    <w:link w:val="CitadestacadaCar"/>
     <w:uiPriority w:val="30"/>
     <w:qFormat/>
     <w:rsid w:val="00BF1363"/>
@@ -2442,10 +2432,10 @@
       <w:szCs w:val="28"/>
     </w:rPr>
   </w:style>
-  <w:style w:type="character" w:customStyle="1" w:styleId="IntenseQuoteChar">
-    <w:name w:val="Intense Quote Char"/>
-    <w:basedOn w:val="DefaultParagraphFont"/>
-    <w:link w:val="IntenseQuote"/>
+  <w:style w:type="character" w:customStyle="1" w:styleId="CitadestacadaCar">
+    <w:name w:val="Cita destacada Car"/>
+    <w:basedOn w:val="Fuentedeprrafopredeter"/>
+    <w:link w:val="Citadestacada"/>
     <w:uiPriority w:val="30"/>
     <w:rsid w:val="00BF1363"/>
     <w:rPr>
@@ -2455,9 +2445,9 @@
       <w:szCs w:val="28"/>
     </w:rPr>
   </w:style>
-  <w:style w:type="character" w:styleId="SubtleEmphasis">
+  <w:style w:type="character" w:styleId="nfasissutil">
     <w:name w:val="Subtle Emphasis"/>
-    <w:basedOn w:val="DefaultParagraphFont"/>
+    <w:basedOn w:val="Fuentedeprrafopredeter"/>
     <w:uiPriority w:val="19"/>
     <w:qFormat/>
     <w:rsid w:val="00BF1363"/>
@@ -2467,9 +2457,9 @@
       <w:color w:val="595959" w:themeColor="text1" w:themeTint="A6"/>
     </w:rPr>
   </w:style>
-  <w:style w:type="character" w:styleId="IntenseEmphasis">
+  <w:style w:type="character" w:styleId="nfasisintenso">
     <w:name w:val="Intense Emphasis"/>
-    <w:basedOn w:val="DefaultParagraphFont"/>
+    <w:basedOn w:val="Fuentedeprrafopredeter"/>
     <w:uiPriority w:val="21"/>
     <w:qFormat/>
     <w:rsid w:val="00BF1363"/>
@@ -2480,9 +2470,9 @@
       <w:iCs/>
     </w:rPr>
   </w:style>
-  <w:style w:type="character" w:styleId="SubtleReference">
+  <w:style w:type="character" w:styleId="Referenciasutil">
     <w:name w:val="Subtle Reference"/>
-    <w:basedOn w:val="DefaultParagraphFont"/>
+    <w:basedOn w:val="Fuentedeprrafopredeter"/>
     <w:uiPriority w:val="31"/>
     <w:qFormat/>
     <w:rsid w:val="00BF1363"/>
@@ -2491,9 +2481,9 @@
       <w:color w:val="404040" w:themeColor="text1" w:themeTint="BF"/>
     </w:rPr>
   </w:style>
-  <w:style w:type="character" w:styleId="IntenseReference">
+  <w:style w:type="character" w:styleId="Referenciaintensa">
     <w:name w:val="Intense Reference"/>
-    <w:basedOn w:val="DefaultParagraphFont"/>
+    <w:basedOn w:val="Fuentedeprrafopredeter"/>
     <w:uiPriority w:val="32"/>
     <w:qFormat/>
     <w:rsid w:val="00BF1363"/>
@@ -2504,9 +2494,9 @@
       <w:u w:val="single"/>
     </w:rPr>
   </w:style>
-  <w:style w:type="character" w:styleId="BookTitle">
+  <w:style w:type="character" w:styleId="Ttulodellibro">
     <w:name w:val="Book Title"/>
-    <w:basedOn w:val="DefaultParagraphFont"/>
+    <w:basedOn w:val="Fuentedeprrafopredeter"/>
     <w:uiPriority w:val="33"/>
     <w:qFormat/>
     <w:rsid w:val="00BF1363"/>
@@ -2516,9 +2506,9 @@
       <w:smallCaps/>
     </w:rPr>
   </w:style>
-  <w:style w:type="paragraph" w:styleId="TOCHeading">
+  <w:style w:type="paragraph" w:styleId="TtuloTDC">
     <w:name w:val="TOC Heading"/>
-    <w:basedOn w:val="Heading1"/>
+    <w:basedOn w:val="Ttulo1"/>
     <w:next w:val="Normal"/>
     <w:uiPriority w:val="39"/>
     <w:semiHidden/>
@@ -2529,7 +2519,7 @@
       <w:outlineLvl w:val="9"/>
     </w:pPr>
   </w:style>
-  <w:style w:type="paragraph" w:styleId="ListParagraph">
+  <w:style w:type="paragraph" w:styleId="Prrafodelista">
     <w:name w:val="List Paragraph"/>
     <w:basedOn w:val="Normal"/>
     <w:uiPriority w:val="34"/>
@@ -2540,9 +2530,9 @@
       <w:contextualSpacing/>
     </w:pPr>
   </w:style>
-  <w:style w:type="table" w:styleId="TableGrid">
+  <w:style w:type="table" w:styleId="Tablaconcuadrcula">
     <w:name w:val="Table Grid"/>
-    <w:basedOn w:val="TableNormal"/>
+    <w:basedOn w:val="Tablanormal"/>
     <w:uiPriority w:val="39"/>
     <w:rsid w:val="00DB5F39"/>
     <w:pPr>

</xml_diff>